<commit_message>
Added member variables as suggested in Eck p143-145. Documentation updated.
</commit_message>
<xml_diff>
--- a/Unit 4 Examples/GuessingGame/COMP268_GuessingGame_MyProgramProfile.docx
+++ b/Unit 4 Examples/GuessingGame/COMP268_GuessingGame_MyProgramProfile.docx
@@ -396,881 +396,1583 @@
     </w:p>
     <w:p>
       <w:pPr>
+        <w:pStyle w:val="Heading2"/>
+      </w:pPr>
+      <w:r>
+        <w:t>[Version 1.0]</w:t>
+      </w:r>
+    </w:p>
+    <w:p>
+      <w:pPr>
         <w:pStyle w:val="Code"/>
         <w:rPr>
           <w:sz w:val="18"/>
         </w:rPr>
       </w:pPr>
       <w:bookmarkStart w:id="1" w:name="_Ref482206604"/>
+      <w:r>
+        <w:rPr>
+          <w:sz w:val="18"/>
+        </w:rPr>
+        <w:t>Let's play a game. I'll pick a number between</w:t>
+      </w:r>
+    </w:p>
+    <w:p>
+      <w:pPr>
+        <w:pStyle w:val="Code"/>
+        <w:rPr>
+          <w:sz w:val="18"/>
+        </w:rPr>
+      </w:pPr>
+      <w:r>
+        <w:rPr>
+          <w:sz w:val="18"/>
+        </w:rPr>
+        <w:t>1 and 100, and you try to guess it.</w:t>
+      </w:r>
+    </w:p>
+    <w:p>
+      <w:pPr>
+        <w:pStyle w:val="Code"/>
+        <w:rPr>
+          <w:sz w:val="18"/>
+        </w:rPr>
+      </w:pPr>
+    </w:p>
+    <w:p>
+      <w:pPr>
+        <w:pStyle w:val="Code"/>
+        <w:rPr>
+          <w:sz w:val="18"/>
+        </w:rPr>
+      </w:pPr>
+      <w:r>
+        <w:rPr>
+          <w:sz w:val="18"/>
+        </w:rPr>
+        <w:t>What is your first guess? 12345678987654321234567890987654321</w:t>
+      </w:r>
+    </w:p>
+    <w:p>
+      <w:pPr>
+        <w:pStyle w:val="Code"/>
+        <w:rPr>
+          <w:sz w:val="18"/>
+        </w:rPr>
+      </w:pPr>
+    </w:p>
+    <w:p>
+      <w:pPr>
+        <w:pStyle w:val="Code"/>
+        <w:rPr>
+          <w:sz w:val="18"/>
+        </w:rPr>
+      </w:pPr>
+      <w:r>
+        <w:rPr>
+          <w:sz w:val="18"/>
+        </w:rPr>
+        <w:t xml:space="preserve">  *** Error in input: Illegal integer input, 12345678987654321234567890987654321.</w:t>
+      </w:r>
+    </w:p>
+    <w:p>
+      <w:pPr>
+        <w:pStyle w:val="Code"/>
+        <w:rPr>
+          <w:sz w:val="18"/>
+        </w:rPr>
+      </w:pPr>
+      <w:r>
+        <w:rPr>
+          <w:sz w:val="18"/>
+        </w:rPr>
+        <w:t xml:space="preserve">  *** Expecting: Integer in the range -2147483648 to 2147483647</w:t>
+      </w:r>
+    </w:p>
+    <w:p>
+      <w:pPr>
+        <w:pStyle w:val="Code"/>
+        <w:rPr>
+          <w:sz w:val="18"/>
+        </w:rPr>
+      </w:pPr>
+      <w:r>
+        <w:rPr>
+          <w:sz w:val="18"/>
+        </w:rPr>
+        <w:t xml:space="preserve">  *** Discarding Input: (end-of-line)</w:t>
+      </w:r>
+    </w:p>
+    <w:p>
+      <w:pPr>
+        <w:pStyle w:val="Code"/>
+        <w:rPr>
+          <w:sz w:val="18"/>
+        </w:rPr>
+      </w:pPr>
+    </w:p>
+    <w:p>
+      <w:pPr>
+        <w:pStyle w:val="Code"/>
+        <w:rPr>
+          <w:sz w:val="18"/>
+        </w:rPr>
+      </w:pPr>
+      <w:r>
+        <w:rPr>
+          <w:sz w:val="18"/>
+        </w:rPr>
+        <w:t>Please re-enter: -2147483648</w:t>
+      </w:r>
+    </w:p>
+    <w:p>
+      <w:pPr>
+        <w:pStyle w:val="Code"/>
+        <w:rPr>
+          <w:sz w:val="18"/>
+        </w:rPr>
+      </w:pPr>
+      <w:r>
+        <w:rPr>
+          <w:sz w:val="18"/>
+        </w:rPr>
+        <w:t>That's too low. Try again: 2147483647</w:t>
+      </w:r>
+    </w:p>
+    <w:p>
+      <w:pPr>
+        <w:pStyle w:val="Code"/>
+        <w:rPr>
+          <w:sz w:val="18"/>
+        </w:rPr>
+      </w:pPr>
+      <w:r>
+        <w:rPr>
+          <w:sz w:val="18"/>
+        </w:rPr>
+        <w:t>That's too high. Try again: 1/0</w:t>
+      </w:r>
+    </w:p>
+    <w:p>
+      <w:pPr>
+        <w:pStyle w:val="Code"/>
+        <w:rPr>
+          <w:sz w:val="18"/>
+        </w:rPr>
+      </w:pPr>
+      <w:r>
+        <w:rPr>
+          <w:sz w:val="18"/>
+        </w:rPr>
+        <w:t>That's too low. Try again: Not sure</w:t>
+      </w:r>
+    </w:p>
+    <w:p>
+      <w:pPr>
+        <w:pStyle w:val="Code"/>
+        <w:rPr>
+          <w:sz w:val="18"/>
+        </w:rPr>
+      </w:pPr>
+    </w:p>
+    <w:p>
+      <w:pPr>
+        <w:pStyle w:val="Code"/>
+        <w:rPr>
+          <w:sz w:val="18"/>
+        </w:rPr>
+      </w:pPr>
+      <w:r>
+        <w:rPr>
+          <w:sz w:val="18"/>
+        </w:rPr>
+        <w:t xml:space="preserve">  *** Error in input: Integer value not found in input.</w:t>
+      </w:r>
+    </w:p>
+    <w:p>
+      <w:pPr>
+        <w:pStyle w:val="Code"/>
+        <w:rPr>
+          <w:sz w:val="18"/>
+        </w:rPr>
+      </w:pPr>
+      <w:r>
+        <w:rPr>
+          <w:sz w:val="18"/>
+        </w:rPr>
+        <w:t xml:space="preserve">  *** Expecting: Integer in the range -2147483648 to 2147483647</w:t>
+      </w:r>
+    </w:p>
+    <w:p>
+      <w:pPr>
+        <w:pStyle w:val="Code"/>
+        <w:rPr>
+          <w:sz w:val="18"/>
+        </w:rPr>
+      </w:pPr>
+      <w:r>
+        <w:rPr>
+          <w:sz w:val="18"/>
+        </w:rPr>
+        <w:t xml:space="preserve">  *** Discarding Input: Not sure</w:t>
+      </w:r>
+    </w:p>
+    <w:p>
+      <w:pPr>
+        <w:pStyle w:val="Code"/>
+        <w:rPr>
+          <w:sz w:val="18"/>
+        </w:rPr>
+      </w:pPr>
+    </w:p>
+    <w:p>
+      <w:pPr>
+        <w:pStyle w:val="Code"/>
+        <w:rPr>
+          <w:sz w:val="18"/>
+        </w:rPr>
+      </w:pPr>
+      <w:r>
+        <w:rPr>
+          <w:sz w:val="18"/>
+        </w:rPr>
+        <w:t>Please re-enter: 0.0.0</w:t>
+      </w:r>
+    </w:p>
+    <w:p>
+      <w:pPr>
+        <w:pStyle w:val="Code"/>
+        <w:rPr>
+          <w:sz w:val="18"/>
+        </w:rPr>
+      </w:pPr>
+      <w:r>
+        <w:rPr>
+          <w:sz w:val="18"/>
+        </w:rPr>
+        <w:t>That's too low. Try again: nil</w:t>
+      </w:r>
+    </w:p>
+    <w:p>
+      <w:pPr>
+        <w:pStyle w:val="Code"/>
+        <w:rPr>
+          <w:sz w:val="18"/>
+        </w:rPr>
+      </w:pPr>
+    </w:p>
+    <w:p>
+      <w:pPr>
+        <w:pStyle w:val="Code"/>
+        <w:rPr>
+          <w:sz w:val="18"/>
+        </w:rPr>
+      </w:pPr>
+      <w:r>
+        <w:rPr>
+          <w:sz w:val="18"/>
+        </w:rPr>
+        <w:t xml:space="preserve">  *** Error in input: Integer value not found in input.</w:t>
+      </w:r>
+    </w:p>
+    <w:p>
+      <w:pPr>
+        <w:pStyle w:val="Code"/>
+        <w:rPr>
+          <w:sz w:val="18"/>
+        </w:rPr>
+      </w:pPr>
+      <w:r>
+        <w:rPr>
+          <w:sz w:val="18"/>
+        </w:rPr>
+        <w:t xml:space="preserve">  *** Expecting: Integer in the range -2147483648 to 2147483647</w:t>
+      </w:r>
+    </w:p>
+    <w:p>
+      <w:pPr>
+        <w:pStyle w:val="Code"/>
+        <w:rPr>
+          <w:sz w:val="18"/>
+        </w:rPr>
+      </w:pPr>
+      <w:r>
+        <w:rPr>
+          <w:sz w:val="18"/>
+        </w:rPr>
+        <w:t xml:space="preserve">  *** Discarding Input: nil</w:t>
+      </w:r>
+    </w:p>
+    <w:p>
+      <w:pPr>
+        <w:pStyle w:val="Code"/>
+        <w:rPr>
+          <w:sz w:val="18"/>
+        </w:rPr>
+      </w:pPr>
+    </w:p>
+    <w:p>
+      <w:pPr>
+        <w:pStyle w:val="Code"/>
+        <w:rPr>
+          <w:sz w:val="18"/>
+        </w:rPr>
+      </w:pPr>
+      <w:r>
+        <w:rPr>
+          <w:sz w:val="18"/>
+        </w:rPr>
+        <w:t xml:space="preserve">Please re-enter: tree </w:t>
+      </w:r>
+      <w:proofErr w:type="spellStart"/>
+      <w:r>
+        <w:rPr>
+          <w:sz w:val="18"/>
+        </w:rPr>
+        <w:t>fiddy</w:t>
+      </w:r>
+      <w:proofErr w:type="spellEnd"/>
+    </w:p>
+    <w:p>
+      <w:pPr>
+        <w:pStyle w:val="Code"/>
+        <w:rPr>
+          <w:sz w:val="18"/>
+        </w:rPr>
+      </w:pPr>
+    </w:p>
+    <w:p>
+      <w:pPr>
+        <w:pStyle w:val="Code"/>
+        <w:rPr>
+          <w:sz w:val="18"/>
+        </w:rPr>
+      </w:pPr>
+      <w:r>
+        <w:rPr>
+          <w:sz w:val="18"/>
+        </w:rPr>
+        <w:t xml:space="preserve">  *** Error in input: Integer value not found in input.</w:t>
+      </w:r>
+    </w:p>
+    <w:p>
+      <w:pPr>
+        <w:pStyle w:val="Code"/>
+        <w:rPr>
+          <w:sz w:val="18"/>
+        </w:rPr>
+      </w:pPr>
+      <w:r>
+        <w:rPr>
+          <w:sz w:val="18"/>
+        </w:rPr>
+        <w:t xml:space="preserve">  *** Expecting: Integer in the range -2147483648 to 2147483647</w:t>
+      </w:r>
+    </w:p>
+    <w:p>
+      <w:pPr>
+        <w:pStyle w:val="Code"/>
+        <w:rPr>
+          <w:sz w:val="18"/>
+        </w:rPr>
+      </w:pPr>
+      <w:r>
+        <w:rPr>
+          <w:sz w:val="18"/>
+        </w:rPr>
+        <w:t xml:space="preserve">  *** Discarding Input: tree </w:t>
+      </w:r>
+      <w:proofErr w:type="spellStart"/>
+      <w:r>
+        <w:rPr>
+          <w:sz w:val="18"/>
+        </w:rPr>
+        <w:t>fiddy</w:t>
+      </w:r>
+      <w:proofErr w:type="spellEnd"/>
+    </w:p>
+    <w:p>
+      <w:pPr>
+        <w:pStyle w:val="Code"/>
+        <w:rPr>
+          <w:sz w:val="18"/>
+        </w:rPr>
+      </w:pPr>
+    </w:p>
+    <w:p>
+      <w:pPr>
+        <w:pStyle w:val="Code"/>
+        <w:rPr>
+          <w:sz w:val="18"/>
+        </w:rPr>
+      </w:pPr>
+      <w:r>
+        <w:rPr>
+          <w:sz w:val="18"/>
+        </w:rPr>
+        <w:t>Please re-enter: $3.50</w:t>
+      </w:r>
+    </w:p>
+    <w:p>
+      <w:pPr>
+        <w:pStyle w:val="Code"/>
+        <w:rPr>
+          <w:sz w:val="18"/>
+        </w:rPr>
+      </w:pPr>
+    </w:p>
+    <w:p>
+      <w:pPr>
+        <w:pStyle w:val="Code"/>
+        <w:rPr>
+          <w:sz w:val="18"/>
+        </w:rPr>
+      </w:pPr>
+      <w:r>
+        <w:rPr>
+          <w:sz w:val="18"/>
+        </w:rPr>
+        <w:t xml:space="preserve">  *** Error in input: Integer value not found in input.</w:t>
+      </w:r>
+    </w:p>
+    <w:p>
+      <w:pPr>
+        <w:pStyle w:val="Code"/>
+        <w:rPr>
+          <w:sz w:val="18"/>
+        </w:rPr>
+      </w:pPr>
+      <w:r>
+        <w:rPr>
+          <w:sz w:val="18"/>
+        </w:rPr>
+        <w:t xml:space="preserve">  *** Expecting: Integer in the range -2147483648 to 2147483647</w:t>
+      </w:r>
+    </w:p>
+    <w:p>
+      <w:pPr>
+        <w:pStyle w:val="Code"/>
+        <w:rPr>
+          <w:sz w:val="18"/>
+        </w:rPr>
+      </w:pPr>
+      <w:r>
+        <w:rPr>
+          <w:sz w:val="18"/>
+        </w:rPr>
+        <w:lastRenderedPageBreak/>
+        <w:t xml:space="preserve">  *** Discarding Input: $3.50</w:t>
+      </w:r>
+    </w:p>
+    <w:p>
+      <w:pPr>
+        <w:pStyle w:val="Code"/>
+        <w:rPr>
+          <w:sz w:val="18"/>
+        </w:rPr>
+      </w:pPr>
+    </w:p>
+    <w:p>
+      <w:pPr>
+        <w:pStyle w:val="Code"/>
+        <w:rPr>
+          <w:sz w:val="18"/>
+        </w:rPr>
+      </w:pPr>
+      <w:r>
+        <w:rPr>
+          <w:sz w:val="18"/>
+        </w:rPr>
+        <w:t>Please re-enter: 3.50</w:t>
+      </w:r>
+    </w:p>
+    <w:p>
+      <w:pPr>
+        <w:pStyle w:val="Code"/>
+        <w:rPr>
+          <w:sz w:val="18"/>
+        </w:rPr>
+      </w:pPr>
+      <w:r>
+        <w:rPr>
+          <w:sz w:val="18"/>
+        </w:rPr>
+        <w:t>That's too low. Try again: ok</w:t>
+      </w:r>
+    </w:p>
+    <w:p>
+      <w:pPr>
+        <w:pStyle w:val="Code"/>
+        <w:rPr>
+          <w:sz w:val="18"/>
+        </w:rPr>
+      </w:pPr>
+    </w:p>
+    <w:p>
+      <w:pPr>
+        <w:pStyle w:val="Code"/>
+        <w:rPr>
+          <w:sz w:val="18"/>
+        </w:rPr>
+      </w:pPr>
+      <w:r>
+        <w:rPr>
+          <w:sz w:val="18"/>
+        </w:rPr>
+        <w:t xml:space="preserve">  *** Error in input: Integer value not found in input.</w:t>
+      </w:r>
+    </w:p>
+    <w:p>
+      <w:pPr>
+        <w:pStyle w:val="Code"/>
+        <w:rPr>
+          <w:sz w:val="18"/>
+        </w:rPr>
+      </w:pPr>
+      <w:r>
+        <w:rPr>
+          <w:sz w:val="18"/>
+        </w:rPr>
+        <w:t xml:space="preserve">  *** Expecting: Integer in the range -2147483648 to 2147483647</w:t>
+      </w:r>
+    </w:p>
+    <w:p>
+      <w:pPr>
+        <w:pStyle w:val="Code"/>
+        <w:rPr>
+          <w:sz w:val="18"/>
+        </w:rPr>
+      </w:pPr>
+      <w:r>
+        <w:rPr>
+          <w:sz w:val="18"/>
+        </w:rPr>
+        <w:t xml:space="preserve">  *** Discarding Input: ok</w:t>
+      </w:r>
+    </w:p>
+    <w:p>
+      <w:pPr>
+        <w:pStyle w:val="Code"/>
+        <w:rPr>
+          <w:sz w:val="18"/>
+        </w:rPr>
+      </w:pPr>
+    </w:p>
+    <w:p>
+      <w:pPr>
+        <w:pStyle w:val="Code"/>
+        <w:rPr>
+          <w:sz w:val="18"/>
+        </w:rPr>
+      </w:pPr>
+      <w:r>
+        <w:rPr>
+          <w:sz w:val="18"/>
+        </w:rPr>
+        <w:t>Please re-enter: 50</w:t>
+      </w:r>
+    </w:p>
+    <w:p>
+      <w:pPr>
+        <w:pStyle w:val="Code"/>
+        <w:rPr>
+          <w:sz w:val="18"/>
+        </w:rPr>
+      </w:pPr>
+      <w:r>
+        <w:rPr>
+          <w:sz w:val="18"/>
+        </w:rPr>
+        <w:t>You didn't get the number in 6 guesses.</w:t>
+      </w:r>
+    </w:p>
+    <w:p>
+      <w:pPr>
+        <w:pStyle w:val="Code"/>
+        <w:rPr>
+          <w:sz w:val="18"/>
+        </w:rPr>
+      </w:pPr>
+      <w:r>
+        <w:rPr>
+          <w:sz w:val="18"/>
+        </w:rPr>
+        <w:t>You lose. My number was 87.</w:t>
+      </w:r>
+    </w:p>
+    <w:p>
+      <w:pPr>
+        <w:pStyle w:val="Code"/>
+        <w:rPr>
+          <w:sz w:val="18"/>
+        </w:rPr>
+      </w:pPr>
+    </w:p>
+    <w:p>
+      <w:pPr>
+        <w:pStyle w:val="Code"/>
+        <w:rPr>
+          <w:sz w:val="18"/>
+        </w:rPr>
+      </w:pPr>
+      <w:r>
+        <w:rPr>
+          <w:sz w:val="18"/>
+        </w:rPr>
+        <w:t>Would you like to play again? (Y/N) y</w:t>
+      </w:r>
+    </w:p>
+    <w:p>
+      <w:pPr>
+        <w:pStyle w:val="Code"/>
+        <w:rPr>
+          <w:sz w:val="18"/>
+        </w:rPr>
+      </w:pPr>
+    </w:p>
+    <w:p>
+      <w:pPr>
+        <w:pStyle w:val="Code"/>
+        <w:rPr>
+          <w:sz w:val="18"/>
+        </w:rPr>
+      </w:pPr>
+      <w:r>
+        <w:rPr>
+          <w:sz w:val="18"/>
+        </w:rPr>
+        <w:t>What is your first guess? 50</w:t>
+      </w:r>
+    </w:p>
+    <w:p>
+      <w:pPr>
+        <w:pStyle w:val="Code"/>
+        <w:rPr>
+          <w:sz w:val="18"/>
+        </w:rPr>
+      </w:pPr>
+      <w:r>
+        <w:rPr>
+          <w:sz w:val="18"/>
+        </w:rPr>
+        <w:t>That's too high. Try again: 25</w:t>
+      </w:r>
+    </w:p>
+    <w:p>
+      <w:pPr>
+        <w:pStyle w:val="Code"/>
+        <w:rPr>
+          <w:sz w:val="18"/>
+        </w:rPr>
+      </w:pPr>
+      <w:r>
+        <w:rPr>
+          <w:sz w:val="18"/>
+        </w:rPr>
+        <w:t>That's too low. Try again: 38</w:t>
+      </w:r>
+    </w:p>
+    <w:p>
+      <w:pPr>
+        <w:pStyle w:val="Code"/>
+        <w:rPr>
+          <w:sz w:val="18"/>
+        </w:rPr>
+      </w:pPr>
+      <w:r>
+        <w:rPr>
+          <w:sz w:val="18"/>
+        </w:rPr>
+        <w:t>That's too low. Try again: 44</w:t>
+      </w:r>
+    </w:p>
+    <w:p>
+      <w:pPr>
+        <w:pStyle w:val="Code"/>
+        <w:rPr>
+          <w:sz w:val="18"/>
+        </w:rPr>
+      </w:pPr>
+      <w:r>
+        <w:rPr>
+          <w:sz w:val="18"/>
+        </w:rPr>
+        <w:t>You got it in 4 guesses!</w:t>
+      </w:r>
+    </w:p>
+    <w:p>
+      <w:pPr>
+        <w:pStyle w:val="Code"/>
+        <w:rPr>
+          <w:sz w:val="18"/>
+        </w:rPr>
+      </w:pPr>
+      <w:r>
+        <w:rPr>
+          <w:sz w:val="18"/>
+        </w:rPr>
+        <w:t>My number was 44.</w:t>
+      </w:r>
+    </w:p>
+    <w:p>
+      <w:pPr>
+        <w:pStyle w:val="Code"/>
+        <w:rPr>
+          <w:sz w:val="18"/>
+        </w:rPr>
+      </w:pPr>
+    </w:p>
+    <w:p>
+      <w:pPr>
+        <w:pStyle w:val="Code"/>
+        <w:rPr>
+          <w:sz w:val="18"/>
+        </w:rPr>
+      </w:pPr>
+      <w:r>
+        <w:rPr>
+          <w:sz w:val="18"/>
+        </w:rPr>
+        <w:t>Would you like to play again? (Y/N) Y</w:t>
+      </w:r>
+    </w:p>
+    <w:p>
+      <w:pPr>
+        <w:pStyle w:val="Code"/>
+        <w:rPr>
+          <w:sz w:val="18"/>
+        </w:rPr>
+      </w:pPr>
+    </w:p>
+    <w:p>
+      <w:pPr>
+        <w:pStyle w:val="Code"/>
+        <w:rPr>
+          <w:sz w:val="18"/>
+        </w:rPr>
+      </w:pPr>
+      <w:r>
+        <w:rPr>
+          <w:sz w:val="18"/>
+        </w:rPr>
+        <w:t>What is your first guess? 44</w:t>
+      </w:r>
+    </w:p>
+    <w:p>
+      <w:pPr>
+        <w:pStyle w:val="Code"/>
+        <w:rPr>
+          <w:sz w:val="18"/>
+        </w:rPr>
+      </w:pPr>
+      <w:r>
+        <w:rPr>
+          <w:sz w:val="18"/>
+        </w:rPr>
+        <w:t>That's too low. Try again: 72</w:t>
+      </w:r>
+    </w:p>
+    <w:p>
+      <w:pPr>
+        <w:pStyle w:val="Code"/>
+        <w:rPr>
+          <w:sz w:val="18"/>
+        </w:rPr>
+      </w:pPr>
+      <w:r>
+        <w:rPr>
+          <w:sz w:val="18"/>
+        </w:rPr>
+        <w:t>That's too low. Try again: 86</w:t>
+      </w:r>
+    </w:p>
+    <w:p>
+      <w:pPr>
+        <w:pStyle w:val="Code"/>
+        <w:rPr>
+          <w:sz w:val="18"/>
+        </w:rPr>
+      </w:pPr>
+      <w:r>
+        <w:rPr>
+          <w:sz w:val="18"/>
+        </w:rPr>
+        <w:t>That's too low. Try again: 93</w:t>
+      </w:r>
+    </w:p>
+    <w:p>
+      <w:pPr>
+        <w:pStyle w:val="Code"/>
+        <w:rPr>
+          <w:sz w:val="18"/>
+        </w:rPr>
+      </w:pPr>
+      <w:r>
+        <w:rPr>
+          <w:sz w:val="18"/>
+        </w:rPr>
+        <w:t>That's too high. Try again: 90</w:t>
+      </w:r>
+    </w:p>
+    <w:p>
+      <w:pPr>
+        <w:pStyle w:val="Code"/>
+        <w:rPr>
+          <w:sz w:val="18"/>
+        </w:rPr>
+      </w:pPr>
+      <w:r>
+        <w:rPr>
+          <w:sz w:val="18"/>
+        </w:rPr>
+        <w:t>You got it in 5 guesses!</w:t>
+      </w:r>
+    </w:p>
+    <w:p>
+      <w:pPr>
+        <w:pStyle w:val="Code"/>
+        <w:rPr>
+          <w:sz w:val="18"/>
+        </w:rPr>
+      </w:pPr>
+      <w:r>
+        <w:rPr>
+          <w:sz w:val="18"/>
+        </w:rPr>
+        <w:t>My number was 90.</w:t>
+      </w:r>
+    </w:p>
+    <w:p>
+      <w:pPr>
+        <w:pStyle w:val="Code"/>
+        <w:rPr>
+          <w:sz w:val="18"/>
+        </w:rPr>
+      </w:pPr>
+    </w:p>
+    <w:p>
+      <w:pPr>
+        <w:pStyle w:val="Code"/>
+        <w:rPr>
+          <w:sz w:val="18"/>
+        </w:rPr>
+      </w:pPr>
+      <w:r>
+        <w:rPr>
+          <w:sz w:val="18"/>
+        </w:rPr>
+        <w:t>Would you like to play again? (Y/N) N</w:t>
+      </w:r>
+    </w:p>
+    <w:p>
+      <w:pPr>
+        <w:pStyle w:val="Code"/>
+        <w:rPr>
+          <w:sz w:val="18"/>
+        </w:rPr>
+      </w:pPr>
+      <w:r>
+        <w:rPr>
+          <w:sz w:val="18"/>
+        </w:rPr>
+        <w:t>Thanks for playing.  Goodbye.</w:t>
+      </w:r>
+    </w:p>
+    <w:p>
+      <w:pPr>
+        <w:pStyle w:val="Heading2"/>
+      </w:pPr>
+      <w:r>
+        <w:t>[Version 1.1] With Member Variables</w:t>
+      </w:r>
+    </w:p>
+    <w:p>
+      <w:pPr>
+        <w:pStyle w:val="Code"/>
+        <w:rPr>
+          <w:sz w:val="18"/>
+        </w:rPr>
+      </w:pPr>
+      <w:r>
+        <w:rPr>
+          <w:sz w:val="18"/>
+        </w:rPr>
+        <w:t>Let's play a game. I'll pick a number between</w:t>
+      </w:r>
+    </w:p>
+    <w:p>
+      <w:pPr>
+        <w:pStyle w:val="Code"/>
+        <w:rPr>
+          <w:sz w:val="18"/>
+        </w:rPr>
+      </w:pPr>
+      <w:r>
+        <w:rPr>
+          <w:sz w:val="18"/>
+        </w:rPr>
+        <w:t>1 and 100, and you try to guess it.</w:t>
+      </w:r>
+    </w:p>
+    <w:p>
+      <w:pPr>
+        <w:pStyle w:val="Code"/>
+        <w:rPr>
+          <w:sz w:val="18"/>
+        </w:rPr>
+      </w:pPr>
+    </w:p>
+    <w:p>
+      <w:pPr>
+        <w:pStyle w:val="Code"/>
+        <w:rPr>
+          <w:sz w:val="18"/>
+        </w:rPr>
+      </w:pPr>
+      <w:r>
+        <w:rPr>
+          <w:sz w:val="18"/>
+        </w:rPr>
+        <w:t>What is your first guess? 9999999999999999999999999</w:t>
+      </w:r>
+    </w:p>
+    <w:p>
+      <w:pPr>
+        <w:pStyle w:val="Code"/>
+        <w:rPr>
+          <w:sz w:val="18"/>
+        </w:rPr>
+      </w:pPr>
+    </w:p>
+    <w:p>
+      <w:pPr>
+        <w:pStyle w:val="Code"/>
+        <w:rPr>
+          <w:sz w:val="18"/>
+        </w:rPr>
+      </w:pPr>
+      <w:r>
+        <w:rPr>
+          <w:sz w:val="18"/>
+        </w:rPr>
+        <w:t xml:space="preserve">  *** Error in input: Illegal integer input, 9999999999999999999999999.</w:t>
+      </w:r>
+    </w:p>
+    <w:p>
+      <w:pPr>
+        <w:pStyle w:val="Code"/>
+        <w:rPr>
+          <w:sz w:val="18"/>
+        </w:rPr>
+      </w:pPr>
+      <w:r>
+        <w:rPr>
+          <w:sz w:val="18"/>
+        </w:rPr>
+        <w:t xml:space="preserve">  *** Expecting: Integer in the range -2147483648 to 2147483647</w:t>
+      </w:r>
+    </w:p>
+    <w:p>
+      <w:pPr>
+        <w:pStyle w:val="Code"/>
+        <w:rPr>
+          <w:sz w:val="18"/>
+        </w:rPr>
+      </w:pPr>
+      <w:r>
+        <w:rPr>
+          <w:sz w:val="18"/>
+        </w:rPr>
+        <w:t xml:space="preserve">  *** Discarding Input: (end-of-line)</w:t>
+      </w:r>
+    </w:p>
+    <w:p>
+      <w:pPr>
+        <w:pStyle w:val="Code"/>
+        <w:rPr>
+          <w:sz w:val="18"/>
+        </w:rPr>
+      </w:pPr>
+    </w:p>
+    <w:p>
+      <w:pPr>
+        <w:pStyle w:val="Code"/>
+        <w:rPr>
+          <w:sz w:val="18"/>
+        </w:rPr>
+      </w:pPr>
+      <w:r>
+        <w:rPr>
+          <w:sz w:val="18"/>
+        </w:rPr>
+        <w:t>Please re-enter: -2147483648</w:t>
+      </w:r>
+    </w:p>
+    <w:p>
+      <w:pPr>
+        <w:pStyle w:val="Code"/>
+        <w:rPr>
+          <w:sz w:val="18"/>
+        </w:rPr>
+      </w:pPr>
+      <w:r>
+        <w:rPr>
+          <w:sz w:val="18"/>
+        </w:rPr>
+        <w:t>That's too low. Try again: '\a'</w:t>
+      </w:r>
+    </w:p>
+    <w:p>
+      <w:pPr>
+        <w:pStyle w:val="Code"/>
+        <w:rPr>
+          <w:sz w:val="18"/>
+        </w:rPr>
+      </w:pPr>
+    </w:p>
+    <w:p>
+      <w:pPr>
+        <w:pStyle w:val="Code"/>
+        <w:rPr>
+          <w:sz w:val="18"/>
+        </w:rPr>
+      </w:pPr>
+      <w:r>
+        <w:rPr>
+          <w:sz w:val="18"/>
+        </w:rPr>
+        <w:t xml:space="preserve">  *** Error in input: Integer value not found in input.</w:t>
+      </w:r>
+    </w:p>
+    <w:p>
+      <w:pPr>
+        <w:pStyle w:val="Code"/>
+        <w:rPr>
+          <w:sz w:val="18"/>
+        </w:rPr>
+      </w:pPr>
+      <w:r>
+        <w:rPr>
+          <w:sz w:val="18"/>
+        </w:rPr>
+        <w:t xml:space="preserve">  *** Expecting: Integer in the range -2147483648 to 2147483647</w:t>
+      </w:r>
+    </w:p>
+    <w:p>
+      <w:pPr>
+        <w:pStyle w:val="Code"/>
+        <w:rPr>
+          <w:sz w:val="18"/>
+        </w:rPr>
+      </w:pPr>
+      <w:r>
+        <w:rPr>
+          <w:sz w:val="18"/>
+        </w:rPr>
+        <w:t xml:space="preserve">  *** Discarding Input: '\a'</w:t>
+      </w:r>
+    </w:p>
+    <w:p>
+      <w:pPr>
+        <w:pStyle w:val="Code"/>
+        <w:rPr>
+          <w:sz w:val="18"/>
+        </w:rPr>
+      </w:pPr>
+    </w:p>
+    <w:p>
+      <w:pPr>
+        <w:pStyle w:val="Code"/>
+        <w:rPr>
+          <w:sz w:val="18"/>
+        </w:rPr>
+      </w:pPr>
+      <w:r>
+        <w:rPr>
+          <w:sz w:val="18"/>
+        </w:rPr>
+        <w:t>Please re-enter: '\n'</w:t>
+      </w:r>
+    </w:p>
+    <w:p>
+      <w:pPr>
+        <w:pStyle w:val="Code"/>
+        <w:rPr>
+          <w:sz w:val="18"/>
+        </w:rPr>
+      </w:pPr>
+    </w:p>
+    <w:p>
+      <w:pPr>
+        <w:pStyle w:val="Code"/>
+        <w:rPr>
+          <w:sz w:val="18"/>
+        </w:rPr>
+      </w:pPr>
+      <w:r>
+        <w:rPr>
+          <w:sz w:val="18"/>
+        </w:rPr>
+        <w:t xml:space="preserve">  *** Error in input: Integer value not found in input.</w:t>
+      </w:r>
+    </w:p>
+    <w:p>
+      <w:pPr>
+        <w:pStyle w:val="Code"/>
+        <w:rPr>
+          <w:sz w:val="18"/>
+        </w:rPr>
+      </w:pPr>
+      <w:r>
+        <w:rPr>
+          <w:sz w:val="18"/>
+        </w:rPr>
+        <w:t xml:space="preserve">  *** Expecting: Integer in the range -2147483648 to 2147483647</w:t>
+      </w:r>
+    </w:p>
+    <w:p>
+      <w:pPr>
+        <w:pStyle w:val="Code"/>
+        <w:rPr>
+          <w:sz w:val="18"/>
+        </w:rPr>
+      </w:pPr>
+      <w:r>
+        <w:rPr>
+          <w:sz w:val="18"/>
+        </w:rPr>
+        <w:t xml:space="preserve">  *** Discarding Input: '\n'</w:t>
+      </w:r>
+    </w:p>
+    <w:p>
+      <w:pPr>
+        <w:pStyle w:val="Code"/>
+        <w:rPr>
+          <w:sz w:val="18"/>
+        </w:rPr>
+      </w:pPr>
+    </w:p>
+    <w:p>
+      <w:pPr>
+        <w:pStyle w:val="Code"/>
+        <w:rPr>
+          <w:sz w:val="18"/>
+        </w:rPr>
+      </w:pPr>
+      <w:r>
+        <w:rPr>
+          <w:sz w:val="18"/>
+        </w:rPr>
+        <w:t>Please re-enter: \\n</w:t>
+      </w:r>
+    </w:p>
+    <w:p>
+      <w:pPr>
+        <w:pStyle w:val="Code"/>
+        <w:rPr>
+          <w:sz w:val="18"/>
+        </w:rPr>
+      </w:pPr>
+    </w:p>
+    <w:p>
+      <w:pPr>
+        <w:pStyle w:val="Code"/>
+        <w:rPr>
+          <w:sz w:val="18"/>
+        </w:rPr>
+      </w:pPr>
+      <w:r>
+        <w:rPr>
+          <w:sz w:val="18"/>
+        </w:rPr>
+        <w:t xml:space="preserve">  *** Error in input: Integer value not found in input.</w:t>
+      </w:r>
+    </w:p>
+    <w:p>
+      <w:pPr>
+        <w:pStyle w:val="Code"/>
+        <w:rPr>
+          <w:sz w:val="18"/>
+        </w:rPr>
+      </w:pPr>
+      <w:r>
+        <w:rPr>
+          <w:sz w:val="18"/>
+        </w:rPr>
+        <w:t xml:space="preserve">  *** Expecting: Integer in the range -2147483648 to 2147483647</w:t>
+      </w:r>
+    </w:p>
+    <w:p>
+      <w:pPr>
+        <w:pStyle w:val="Code"/>
+        <w:rPr>
+          <w:sz w:val="18"/>
+        </w:rPr>
+      </w:pPr>
+      <w:r>
+        <w:rPr>
+          <w:sz w:val="18"/>
+        </w:rPr>
+        <w:t xml:space="preserve">  *** Discarding Input: \\n</w:t>
+      </w:r>
+    </w:p>
+    <w:p>
+      <w:pPr>
+        <w:pStyle w:val="Code"/>
+        <w:rPr>
+          <w:sz w:val="18"/>
+        </w:rPr>
+      </w:pPr>
+    </w:p>
+    <w:p>
+      <w:pPr>
+        <w:pStyle w:val="Code"/>
+        <w:rPr>
+          <w:sz w:val="18"/>
+        </w:rPr>
+      </w:pPr>
+      <w:r>
+        <w:rPr>
+          <w:sz w:val="18"/>
+        </w:rPr>
+        <w:t>Please re-enter: -2147483648</w:t>
+      </w:r>
+    </w:p>
+    <w:p>
+      <w:pPr>
+        <w:pStyle w:val="Code"/>
+        <w:rPr>
+          <w:sz w:val="18"/>
+        </w:rPr>
+      </w:pPr>
+      <w:r>
+        <w:rPr>
+          <w:sz w:val="18"/>
+        </w:rPr>
+        <w:t>That's too low. Try again: 2147483648</w:t>
+      </w:r>
+    </w:p>
+    <w:p>
+      <w:pPr>
+        <w:pStyle w:val="Code"/>
+        <w:rPr>
+          <w:sz w:val="18"/>
+        </w:rPr>
+      </w:pPr>
+    </w:p>
+    <w:p>
+      <w:pPr>
+        <w:pStyle w:val="Code"/>
+        <w:rPr>
+          <w:sz w:val="18"/>
+        </w:rPr>
+      </w:pPr>
+      <w:r>
+        <w:rPr>
+          <w:sz w:val="18"/>
+        </w:rPr>
+        <w:t xml:space="preserve">  *** Error in input: Integer input outside of legal range, 2147483648.</w:t>
+      </w:r>
+    </w:p>
+    <w:p>
+      <w:pPr>
+        <w:pStyle w:val="Code"/>
+        <w:rPr>
+          <w:sz w:val="18"/>
+        </w:rPr>
+      </w:pPr>
+      <w:r>
+        <w:rPr>
+          <w:sz w:val="18"/>
+        </w:rPr>
+        <w:t xml:space="preserve">  *** Expecting: Integer in the range -2147483648 to 2147483647</w:t>
+      </w:r>
+    </w:p>
+    <w:p>
+      <w:pPr>
+        <w:pStyle w:val="Code"/>
+        <w:rPr>
+          <w:sz w:val="18"/>
+        </w:rPr>
+      </w:pPr>
+      <w:r>
+        <w:rPr>
+          <w:sz w:val="18"/>
+        </w:rPr>
+        <w:t xml:space="preserve">  *** Discarding Input: (end-of-line)</w:t>
+      </w:r>
+    </w:p>
+    <w:p>
+      <w:pPr>
+        <w:pStyle w:val="Code"/>
+        <w:rPr>
+          <w:sz w:val="18"/>
+        </w:rPr>
+      </w:pPr>
+    </w:p>
+    <w:p>
+      <w:pPr>
+        <w:pStyle w:val="Code"/>
+        <w:rPr>
+          <w:sz w:val="18"/>
+        </w:rPr>
+      </w:pPr>
+      <w:r>
+        <w:rPr>
+          <w:sz w:val="18"/>
+        </w:rPr>
+        <w:t>Please re-enter: 2147483647</w:t>
+      </w:r>
+    </w:p>
+    <w:p>
+      <w:pPr>
+        <w:pStyle w:val="Code"/>
+        <w:rPr>
+          <w:sz w:val="18"/>
+        </w:rPr>
+      </w:pPr>
+      <w:r>
+        <w:rPr>
+          <w:sz w:val="18"/>
+        </w:rPr>
+        <w:t>That's too high. Try again: 0/0/0</w:t>
+      </w:r>
+    </w:p>
+    <w:p>
+      <w:pPr>
+        <w:pStyle w:val="Code"/>
+        <w:rPr>
+          <w:sz w:val="18"/>
+        </w:rPr>
+      </w:pPr>
+      <w:r>
+        <w:rPr>
+          <w:sz w:val="18"/>
+        </w:rPr>
+        <w:t>That's too low. Try again: 1.zero.1</w:t>
+      </w:r>
+    </w:p>
+    <w:p>
+      <w:pPr>
+        <w:pStyle w:val="Code"/>
+        <w:rPr>
+          <w:sz w:val="18"/>
+        </w:rPr>
+      </w:pPr>
+      <w:r>
+        <w:rPr>
+          <w:sz w:val="18"/>
+        </w:rPr>
+        <w:t>That's too low. Try again: 3.50</w:t>
+      </w:r>
+    </w:p>
+    <w:p>
+      <w:pPr>
+        <w:pStyle w:val="Code"/>
+        <w:rPr>
+          <w:sz w:val="18"/>
+        </w:rPr>
+      </w:pPr>
+      <w:r>
+        <w:rPr>
+          <w:sz w:val="18"/>
+        </w:rPr>
+        <w:t>You didn't get the number in 6 guesses.</w:t>
+      </w:r>
+    </w:p>
+    <w:p>
+      <w:pPr>
+        <w:pStyle w:val="Code"/>
+        <w:rPr>
+          <w:sz w:val="18"/>
+        </w:rPr>
+      </w:pPr>
+      <w:r>
+        <w:rPr>
+          <w:sz w:val="18"/>
+        </w:rPr>
+        <w:t>You lose. My number was 30.</w:t>
+      </w:r>
+    </w:p>
+    <w:p>
+      <w:pPr>
+        <w:pStyle w:val="Code"/>
+        <w:rPr>
+          <w:sz w:val="18"/>
+        </w:rPr>
+      </w:pPr>
+    </w:p>
+    <w:p>
+      <w:pPr>
+        <w:pStyle w:val="Code"/>
+        <w:rPr>
+          <w:sz w:val="18"/>
+        </w:rPr>
+      </w:pPr>
+      <w:r>
+        <w:rPr>
+          <w:sz w:val="18"/>
+        </w:rPr>
+        <w:t>Would you like to play again? (Y/N) Y</w:t>
+      </w:r>
+    </w:p>
+    <w:p>
+      <w:pPr>
+        <w:pStyle w:val="Code"/>
+        <w:rPr>
+          <w:sz w:val="18"/>
+        </w:rPr>
+      </w:pPr>
+    </w:p>
+    <w:p>
+      <w:pPr>
+        <w:pStyle w:val="Code"/>
+        <w:rPr>
+          <w:sz w:val="18"/>
+        </w:rPr>
+      </w:pPr>
+      <w:r>
+        <w:rPr>
+          <w:sz w:val="18"/>
+        </w:rPr>
+        <w:t>What is your first guess? 50</w:t>
+      </w:r>
+    </w:p>
+    <w:p>
+      <w:pPr>
+        <w:pStyle w:val="Code"/>
+        <w:rPr>
+          <w:sz w:val="18"/>
+        </w:rPr>
+      </w:pPr>
+      <w:r>
+        <w:rPr>
+          <w:sz w:val="18"/>
+        </w:rPr>
+        <w:t>That's too high. Try again: 25</w:t>
+      </w:r>
+    </w:p>
+    <w:p>
+      <w:pPr>
+        <w:pStyle w:val="Code"/>
+        <w:rPr>
+          <w:sz w:val="18"/>
+        </w:rPr>
+      </w:pPr>
+      <w:r>
+        <w:rPr>
+          <w:sz w:val="18"/>
+        </w:rPr>
+        <w:t>That's too high. Try again: 13</w:t>
+      </w:r>
+    </w:p>
+    <w:p>
+      <w:pPr>
+        <w:pStyle w:val="Code"/>
+        <w:rPr>
+          <w:sz w:val="18"/>
+        </w:rPr>
+      </w:pPr>
+      <w:r>
+        <w:rPr>
+          <w:sz w:val="18"/>
+        </w:rPr>
+        <w:t>That's too low. Try again: 19</w:t>
+      </w:r>
+    </w:p>
+    <w:p>
+      <w:pPr>
+        <w:pStyle w:val="Code"/>
+        <w:rPr>
+          <w:sz w:val="18"/>
+        </w:rPr>
+      </w:pPr>
+      <w:r>
+        <w:rPr>
+          <w:sz w:val="18"/>
+        </w:rPr>
+        <w:t>You got it in 4 guesses!</w:t>
+      </w:r>
+    </w:p>
+    <w:p>
+      <w:pPr>
+        <w:pStyle w:val="Code"/>
+        <w:rPr>
+          <w:sz w:val="18"/>
+        </w:rPr>
+      </w:pPr>
+      <w:r>
+        <w:rPr>
+          <w:sz w:val="18"/>
+        </w:rPr>
+        <w:t>My number was 19.</w:t>
+      </w:r>
+    </w:p>
+    <w:p>
+      <w:pPr>
+        <w:pStyle w:val="Code"/>
+        <w:rPr>
+          <w:sz w:val="18"/>
+        </w:rPr>
+      </w:pPr>
+    </w:p>
+    <w:p>
+      <w:pPr>
+        <w:pStyle w:val="Code"/>
+        <w:rPr>
+          <w:sz w:val="18"/>
+        </w:rPr>
+      </w:pPr>
+      <w:r>
+        <w:rPr>
+          <w:sz w:val="18"/>
+        </w:rPr>
+        <w:t>Would you like to play again? (Y/N) N</w:t>
+      </w:r>
+    </w:p>
+    <w:p>
+      <w:pPr>
+        <w:pStyle w:val="Code"/>
+        <w:rPr>
+          <w:sz w:val="18"/>
+        </w:rPr>
+      </w:pPr>
+      <w:r>
+        <w:rPr>
+          <w:sz w:val="18"/>
+        </w:rPr>
+        <w:t>You played 2 games,</w:t>
+      </w:r>
+    </w:p>
+    <w:p>
+      <w:pPr>
+        <w:pStyle w:val="Code"/>
+        <w:rPr>
+          <w:sz w:val="18"/>
+        </w:rPr>
+      </w:pPr>
+      <w:r>
+        <w:rPr>
+          <w:sz w:val="18"/>
+        </w:rPr>
+        <w:t xml:space="preserve"> and you won 1 of these games.</w:t>
+      </w:r>
+    </w:p>
+    <w:p>
+      <w:pPr>
+        <w:pStyle w:val="Code"/>
+        <w:rPr>
+          <w:sz w:val="18"/>
+        </w:rPr>
+      </w:pPr>
+      <w:r>
+        <w:rPr>
+          <w:sz w:val="18"/>
+        </w:rPr>
+        <w:t>Thanks for playing.  Goodbye.</w:t>
+      </w:r>
       <w:bookmarkStart w:id="2" w:name="_GoBack"/>
       <w:bookmarkEnd w:id="2"/>
-      <w:r>
-        <w:rPr>
-          <w:sz w:val="18"/>
-        </w:rPr>
-        <w:t>Let's play a game. I'll pick a number between</w:t>
-      </w:r>
-    </w:p>
-    <w:p>
-      <w:pPr>
-        <w:pStyle w:val="Code"/>
-        <w:rPr>
-          <w:sz w:val="18"/>
-        </w:rPr>
-      </w:pPr>
-      <w:r>
-        <w:rPr>
-          <w:sz w:val="18"/>
-        </w:rPr>
-        <w:t>1 and 100, and you try to guess it.</w:t>
-      </w:r>
-    </w:p>
-    <w:p>
-      <w:pPr>
-        <w:pStyle w:val="Code"/>
-        <w:rPr>
-          <w:sz w:val="18"/>
-        </w:rPr>
-      </w:pPr>
-    </w:p>
-    <w:p>
-      <w:pPr>
-        <w:pStyle w:val="Code"/>
-        <w:rPr>
-          <w:sz w:val="18"/>
-        </w:rPr>
-      </w:pPr>
-      <w:r>
-        <w:rPr>
-          <w:sz w:val="18"/>
-        </w:rPr>
-        <w:t>What is your first guess? 12345678987654321234567890987654321</w:t>
-      </w:r>
-    </w:p>
-    <w:p>
-      <w:pPr>
-        <w:pStyle w:val="Code"/>
-        <w:rPr>
-          <w:sz w:val="18"/>
-        </w:rPr>
-      </w:pPr>
-    </w:p>
-    <w:p>
-      <w:pPr>
-        <w:pStyle w:val="Code"/>
-        <w:rPr>
-          <w:sz w:val="18"/>
-        </w:rPr>
-      </w:pPr>
-      <w:r>
-        <w:rPr>
-          <w:sz w:val="18"/>
-        </w:rPr>
-        <w:t xml:space="preserve">  *** Error in input: Illegal integer input, 12345678987654321234567890987654321.</w:t>
-      </w:r>
-    </w:p>
-    <w:p>
-      <w:pPr>
-        <w:pStyle w:val="Code"/>
-        <w:rPr>
-          <w:sz w:val="18"/>
-        </w:rPr>
-      </w:pPr>
-      <w:r>
-        <w:rPr>
-          <w:sz w:val="18"/>
-        </w:rPr>
-        <w:t xml:space="preserve">  *** Expecting: Integer in the range -2147483648 to 2147483647</w:t>
-      </w:r>
-    </w:p>
-    <w:p>
-      <w:pPr>
-        <w:pStyle w:val="Code"/>
-        <w:rPr>
-          <w:sz w:val="18"/>
-        </w:rPr>
-      </w:pPr>
-      <w:r>
-        <w:rPr>
-          <w:sz w:val="18"/>
-        </w:rPr>
-        <w:t xml:space="preserve">  *** Discarding Input: (end-of-line)</w:t>
-      </w:r>
-    </w:p>
-    <w:p>
-      <w:pPr>
-        <w:pStyle w:val="Code"/>
-        <w:rPr>
-          <w:sz w:val="18"/>
-        </w:rPr>
-      </w:pPr>
-    </w:p>
-    <w:p>
-      <w:pPr>
-        <w:pStyle w:val="Code"/>
-        <w:rPr>
-          <w:sz w:val="18"/>
-        </w:rPr>
-      </w:pPr>
-      <w:r>
-        <w:rPr>
-          <w:sz w:val="18"/>
-        </w:rPr>
-        <w:t>Please re-enter: -2147483648</w:t>
-      </w:r>
-    </w:p>
-    <w:p>
-      <w:pPr>
-        <w:pStyle w:val="Code"/>
-        <w:rPr>
-          <w:sz w:val="18"/>
-        </w:rPr>
-      </w:pPr>
-      <w:r>
-        <w:rPr>
-          <w:sz w:val="18"/>
-        </w:rPr>
-        <w:t>That's too low. Try again: 2147483647</w:t>
-      </w:r>
-    </w:p>
-    <w:p>
-      <w:pPr>
-        <w:pStyle w:val="Code"/>
-        <w:rPr>
-          <w:sz w:val="18"/>
-        </w:rPr>
-      </w:pPr>
-      <w:r>
-        <w:rPr>
-          <w:sz w:val="18"/>
-        </w:rPr>
-        <w:t>That's too high. Try again: 1/0</w:t>
-      </w:r>
-    </w:p>
-    <w:p>
-      <w:pPr>
-        <w:pStyle w:val="Code"/>
-        <w:rPr>
-          <w:sz w:val="18"/>
-        </w:rPr>
-      </w:pPr>
-      <w:r>
-        <w:rPr>
-          <w:sz w:val="18"/>
-        </w:rPr>
-        <w:t>That's too low. Try again: Not sure</w:t>
-      </w:r>
-    </w:p>
-    <w:p>
-      <w:pPr>
-        <w:pStyle w:val="Code"/>
-        <w:rPr>
-          <w:sz w:val="18"/>
-        </w:rPr>
-      </w:pPr>
-    </w:p>
-    <w:p>
-      <w:pPr>
-        <w:pStyle w:val="Code"/>
-        <w:rPr>
-          <w:sz w:val="18"/>
-        </w:rPr>
-      </w:pPr>
-      <w:r>
-        <w:rPr>
-          <w:sz w:val="18"/>
-        </w:rPr>
-        <w:t xml:space="preserve">  *** Error in input: Integer value not found in input.</w:t>
-      </w:r>
-    </w:p>
-    <w:p>
-      <w:pPr>
-        <w:pStyle w:val="Code"/>
-        <w:rPr>
-          <w:sz w:val="18"/>
-        </w:rPr>
-      </w:pPr>
-      <w:r>
-        <w:rPr>
-          <w:sz w:val="18"/>
-        </w:rPr>
-        <w:t xml:space="preserve">  *** Expecting: Integer in the range -2147483648 to 2147483647</w:t>
-      </w:r>
-    </w:p>
-    <w:p>
-      <w:pPr>
-        <w:pStyle w:val="Code"/>
-        <w:rPr>
-          <w:sz w:val="18"/>
-        </w:rPr>
-      </w:pPr>
-      <w:r>
-        <w:rPr>
-          <w:sz w:val="18"/>
-        </w:rPr>
-        <w:t xml:space="preserve">  *** Discarding Input: Not sure</w:t>
-      </w:r>
-    </w:p>
-    <w:p>
-      <w:pPr>
-        <w:pStyle w:val="Code"/>
-        <w:rPr>
-          <w:sz w:val="18"/>
-        </w:rPr>
-      </w:pPr>
-    </w:p>
-    <w:p>
-      <w:pPr>
-        <w:pStyle w:val="Code"/>
-        <w:rPr>
-          <w:sz w:val="18"/>
-        </w:rPr>
-      </w:pPr>
-      <w:r>
-        <w:rPr>
-          <w:sz w:val="18"/>
-        </w:rPr>
-        <w:t>Please re-enter: 0.0.0</w:t>
-      </w:r>
-    </w:p>
-    <w:p>
-      <w:pPr>
-        <w:pStyle w:val="Code"/>
-        <w:rPr>
-          <w:sz w:val="18"/>
-        </w:rPr>
-      </w:pPr>
-      <w:r>
-        <w:rPr>
-          <w:sz w:val="18"/>
-        </w:rPr>
-        <w:t>That's too low. Try again: nil</w:t>
-      </w:r>
-    </w:p>
-    <w:p>
-      <w:pPr>
-        <w:pStyle w:val="Code"/>
-        <w:rPr>
-          <w:sz w:val="18"/>
-        </w:rPr>
-      </w:pPr>
-    </w:p>
-    <w:p>
-      <w:pPr>
-        <w:pStyle w:val="Code"/>
-        <w:rPr>
-          <w:sz w:val="18"/>
-        </w:rPr>
-      </w:pPr>
-      <w:r>
-        <w:rPr>
-          <w:sz w:val="18"/>
-        </w:rPr>
-        <w:t xml:space="preserve">  *** Error in input: Integer value not found in input.</w:t>
-      </w:r>
-    </w:p>
-    <w:p>
-      <w:pPr>
-        <w:pStyle w:val="Code"/>
-        <w:rPr>
-          <w:sz w:val="18"/>
-        </w:rPr>
-      </w:pPr>
-      <w:r>
-        <w:rPr>
-          <w:sz w:val="18"/>
-        </w:rPr>
-        <w:t xml:space="preserve">  *** Expecting: Integer in the range -2147483648 to 2147483647</w:t>
-      </w:r>
-    </w:p>
-    <w:p>
-      <w:pPr>
-        <w:pStyle w:val="Code"/>
-        <w:rPr>
-          <w:sz w:val="18"/>
-        </w:rPr>
-      </w:pPr>
-      <w:r>
-        <w:rPr>
-          <w:sz w:val="18"/>
-        </w:rPr>
-        <w:t xml:space="preserve">  *** Discarding Input: nil</w:t>
-      </w:r>
-    </w:p>
-    <w:p>
-      <w:pPr>
-        <w:pStyle w:val="Code"/>
-        <w:rPr>
-          <w:sz w:val="18"/>
-        </w:rPr>
-      </w:pPr>
-    </w:p>
-    <w:p>
-      <w:pPr>
-        <w:pStyle w:val="Code"/>
-        <w:rPr>
-          <w:sz w:val="18"/>
-        </w:rPr>
-      </w:pPr>
-      <w:r>
-        <w:rPr>
-          <w:sz w:val="18"/>
-        </w:rPr>
-        <w:t xml:space="preserve">Please re-enter: tree </w:t>
-      </w:r>
-      <w:proofErr w:type="spellStart"/>
-      <w:r>
-        <w:rPr>
-          <w:sz w:val="18"/>
-        </w:rPr>
-        <w:t>fiddy</w:t>
-      </w:r>
-      <w:proofErr w:type="spellEnd"/>
-    </w:p>
-    <w:p>
-      <w:pPr>
-        <w:pStyle w:val="Code"/>
-        <w:rPr>
-          <w:sz w:val="18"/>
-        </w:rPr>
-      </w:pPr>
-    </w:p>
-    <w:p>
-      <w:pPr>
-        <w:pStyle w:val="Code"/>
-        <w:rPr>
-          <w:sz w:val="18"/>
-        </w:rPr>
-      </w:pPr>
-      <w:r>
-        <w:rPr>
-          <w:sz w:val="18"/>
-        </w:rPr>
-        <w:t xml:space="preserve">  *** Error in input: Integer value not found in input.</w:t>
-      </w:r>
-    </w:p>
-    <w:p>
-      <w:pPr>
-        <w:pStyle w:val="Code"/>
-        <w:rPr>
-          <w:sz w:val="18"/>
-        </w:rPr>
-      </w:pPr>
-      <w:r>
-        <w:rPr>
-          <w:sz w:val="18"/>
-        </w:rPr>
-        <w:t xml:space="preserve">  *** Expecting: Integer in the range -2147483648 to 2147483647</w:t>
-      </w:r>
-    </w:p>
-    <w:p>
-      <w:pPr>
-        <w:pStyle w:val="Code"/>
-        <w:rPr>
-          <w:sz w:val="18"/>
-        </w:rPr>
-      </w:pPr>
-      <w:r>
-        <w:rPr>
-          <w:sz w:val="18"/>
-        </w:rPr>
-        <w:t xml:space="preserve">  *** Discarding Input: tree </w:t>
-      </w:r>
-      <w:proofErr w:type="spellStart"/>
-      <w:r>
-        <w:rPr>
-          <w:sz w:val="18"/>
-        </w:rPr>
-        <w:t>fiddy</w:t>
-      </w:r>
-      <w:proofErr w:type="spellEnd"/>
-    </w:p>
-    <w:p>
-      <w:pPr>
-        <w:pStyle w:val="Code"/>
-        <w:rPr>
-          <w:sz w:val="18"/>
-        </w:rPr>
-      </w:pPr>
-    </w:p>
-    <w:p>
-      <w:pPr>
-        <w:pStyle w:val="Code"/>
-        <w:rPr>
-          <w:sz w:val="18"/>
-        </w:rPr>
-      </w:pPr>
-      <w:r>
-        <w:rPr>
-          <w:sz w:val="18"/>
-        </w:rPr>
-        <w:t>Please re-enter: $3.50</w:t>
-      </w:r>
-    </w:p>
-    <w:p>
-      <w:pPr>
-        <w:pStyle w:val="Code"/>
-        <w:rPr>
-          <w:sz w:val="18"/>
-        </w:rPr>
-      </w:pPr>
-    </w:p>
-    <w:p>
-      <w:pPr>
-        <w:pStyle w:val="Code"/>
-        <w:rPr>
-          <w:sz w:val="18"/>
-        </w:rPr>
-      </w:pPr>
-      <w:r>
-        <w:rPr>
-          <w:sz w:val="18"/>
-        </w:rPr>
-        <w:t xml:space="preserve">  *** Error in input: Integer value not found in input.</w:t>
-      </w:r>
-    </w:p>
-    <w:p>
-      <w:pPr>
-        <w:pStyle w:val="Code"/>
-        <w:rPr>
-          <w:sz w:val="18"/>
-        </w:rPr>
-      </w:pPr>
-      <w:r>
-        <w:rPr>
-          <w:sz w:val="18"/>
-        </w:rPr>
-        <w:t xml:space="preserve">  *** Expecting: Integer in the range -2147483648 to 2147483647</w:t>
-      </w:r>
-    </w:p>
-    <w:p>
-      <w:pPr>
-        <w:pStyle w:val="Code"/>
-        <w:rPr>
-          <w:sz w:val="18"/>
-        </w:rPr>
-      </w:pPr>
-      <w:r>
-        <w:rPr>
-          <w:sz w:val="18"/>
-        </w:rPr>
-        <w:t xml:space="preserve">  *** Discarding Input: $3.50</w:t>
-      </w:r>
-    </w:p>
-    <w:p>
-      <w:pPr>
-        <w:pStyle w:val="Code"/>
-        <w:rPr>
-          <w:sz w:val="18"/>
-        </w:rPr>
-      </w:pPr>
-    </w:p>
-    <w:p>
-      <w:pPr>
-        <w:pStyle w:val="Code"/>
-        <w:rPr>
-          <w:sz w:val="18"/>
-        </w:rPr>
-      </w:pPr>
-      <w:r>
-        <w:rPr>
-          <w:sz w:val="18"/>
-        </w:rPr>
-        <w:lastRenderedPageBreak/>
-        <w:t>Please re-enter: 3.50</w:t>
-      </w:r>
-    </w:p>
-    <w:p>
-      <w:pPr>
-        <w:pStyle w:val="Code"/>
-        <w:rPr>
-          <w:sz w:val="18"/>
-        </w:rPr>
-      </w:pPr>
-      <w:r>
-        <w:rPr>
-          <w:sz w:val="18"/>
-        </w:rPr>
-        <w:t>That's too low. Try again: ok</w:t>
-      </w:r>
-    </w:p>
-    <w:p>
-      <w:pPr>
-        <w:pStyle w:val="Code"/>
-        <w:rPr>
-          <w:sz w:val="18"/>
-        </w:rPr>
-      </w:pPr>
-    </w:p>
-    <w:p>
-      <w:pPr>
-        <w:pStyle w:val="Code"/>
-        <w:rPr>
-          <w:sz w:val="18"/>
-        </w:rPr>
-      </w:pPr>
-      <w:r>
-        <w:rPr>
-          <w:sz w:val="18"/>
-        </w:rPr>
-        <w:t xml:space="preserve">  *** Error in input: Integer value not found in input.</w:t>
-      </w:r>
-    </w:p>
-    <w:p>
-      <w:pPr>
-        <w:pStyle w:val="Code"/>
-        <w:rPr>
-          <w:sz w:val="18"/>
-        </w:rPr>
-      </w:pPr>
-      <w:r>
-        <w:rPr>
-          <w:sz w:val="18"/>
-        </w:rPr>
-        <w:t xml:space="preserve">  *** Expecting: Integer in the range -2147483648 to 2147483647</w:t>
-      </w:r>
-    </w:p>
-    <w:p>
-      <w:pPr>
-        <w:pStyle w:val="Code"/>
-        <w:rPr>
-          <w:sz w:val="18"/>
-        </w:rPr>
-      </w:pPr>
-      <w:r>
-        <w:rPr>
-          <w:sz w:val="18"/>
-        </w:rPr>
-        <w:t xml:space="preserve">  *** Discarding Input: ok</w:t>
-      </w:r>
-    </w:p>
-    <w:p>
-      <w:pPr>
-        <w:pStyle w:val="Code"/>
-        <w:rPr>
-          <w:sz w:val="18"/>
-        </w:rPr>
-      </w:pPr>
-    </w:p>
-    <w:p>
-      <w:pPr>
-        <w:pStyle w:val="Code"/>
-        <w:rPr>
-          <w:sz w:val="18"/>
-        </w:rPr>
-      </w:pPr>
-      <w:r>
-        <w:rPr>
-          <w:sz w:val="18"/>
-        </w:rPr>
-        <w:t>Please re-enter: 50</w:t>
-      </w:r>
-    </w:p>
-    <w:p>
-      <w:pPr>
-        <w:pStyle w:val="Code"/>
-        <w:rPr>
-          <w:sz w:val="18"/>
-        </w:rPr>
-      </w:pPr>
-      <w:r>
-        <w:rPr>
-          <w:sz w:val="18"/>
-        </w:rPr>
-        <w:t>You didn't get the number in 6 guesses.</w:t>
-      </w:r>
-    </w:p>
-    <w:p>
-      <w:pPr>
-        <w:pStyle w:val="Code"/>
-        <w:rPr>
-          <w:sz w:val="18"/>
-        </w:rPr>
-      </w:pPr>
-      <w:r>
-        <w:rPr>
-          <w:sz w:val="18"/>
-        </w:rPr>
-        <w:t>You lose. My number was 87.</w:t>
-      </w:r>
-    </w:p>
-    <w:p>
-      <w:pPr>
-        <w:pStyle w:val="Code"/>
-        <w:rPr>
-          <w:sz w:val="18"/>
-        </w:rPr>
-      </w:pPr>
-    </w:p>
-    <w:p>
-      <w:pPr>
-        <w:pStyle w:val="Code"/>
-        <w:rPr>
-          <w:sz w:val="18"/>
-        </w:rPr>
-      </w:pPr>
-      <w:r>
-        <w:rPr>
-          <w:sz w:val="18"/>
-        </w:rPr>
-        <w:t>Would you like to play again? (Y/N) y</w:t>
-      </w:r>
-    </w:p>
-    <w:p>
-      <w:pPr>
-        <w:pStyle w:val="Code"/>
-        <w:rPr>
-          <w:sz w:val="18"/>
-        </w:rPr>
-      </w:pPr>
-    </w:p>
-    <w:p>
-      <w:pPr>
-        <w:pStyle w:val="Code"/>
-        <w:rPr>
-          <w:sz w:val="18"/>
-        </w:rPr>
-      </w:pPr>
-      <w:r>
-        <w:rPr>
-          <w:sz w:val="18"/>
-        </w:rPr>
-        <w:t>What is your first guess? 50</w:t>
-      </w:r>
-    </w:p>
-    <w:p>
-      <w:pPr>
-        <w:pStyle w:val="Code"/>
-        <w:rPr>
-          <w:sz w:val="18"/>
-        </w:rPr>
-      </w:pPr>
-      <w:r>
-        <w:rPr>
-          <w:sz w:val="18"/>
-        </w:rPr>
-        <w:t>That's too high. Try again: 25</w:t>
-      </w:r>
-    </w:p>
-    <w:p>
-      <w:pPr>
-        <w:pStyle w:val="Code"/>
-        <w:rPr>
-          <w:sz w:val="18"/>
-        </w:rPr>
-      </w:pPr>
-      <w:r>
-        <w:rPr>
-          <w:sz w:val="18"/>
-        </w:rPr>
-        <w:t>That's too low. Try again: 38</w:t>
-      </w:r>
-    </w:p>
-    <w:p>
-      <w:pPr>
-        <w:pStyle w:val="Code"/>
-        <w:rPr>
-          <w:sz w:val="18"/>
-        </w:rPr>
-      </w:pPr>
-      <w:r>
-        <w:rPr>
-          <w:sz w:val="18"/>
-        </w:rPr>
-        <w:t>That's too low. Try again: 44</w:t>
-      </w:r>
-    </w:p>
-    <w:p>
-      <w:pPr>
-        <w:pStyle w:val="Code"/>
-        <w:rPr>
-          <w:sz w:val="18"/>
-        </w:rPr>
-      </w:pPr>
-      <w:r>
-        <w:rPr>
-          <w:sz w:val="18"/>
-        </w:rPr>
-        <w:t>You got it in 4 guesses!</w:t>
-      </w:r>
-    </w:p>
-    <w:p>
-      <w:pPr>
-        <w:pStyle w:val="Code"/>
-        <w:rPr>
-          <w:sz w:val="18"/>
-        </w:rPr>
-      </w:pPr>
-      <w:r>
-        <w:rPr>
-          <w:sz w:val="18"/>
-        </w:rPr>
-        <w:t>My number was 44.</w:t>
-      </w:r>
-    </w:p>
-    <w:p>
-      <w:pPr>
-        <w:pStyle w:val="Code"/>
-        <w:rPr>
-          <w:sz w:val="18"/>
-        </w:rPr>
-      </w:pPr>
-    </w:p>
-    <w:p>
-      <w:pPr>
-        <w:pStyle w:val="Code"/>
-        <w:rPr>
-          <w:sz w:val="18"/>
-        </w:rPr>
-      </w:pPr>
-      <w:r>
-        <w:rPr>
-          <w:sz w:val="18"/>
-        </w:rPr>
-        <w:t>Would you like to play again? (Y/N) Y</w:t>
-      </w:r>
-    </w:p>
-    <w:p>
-      <w:pPr>
-        <w:pStyle w:val="Code"/>
-        <w:rPr>
-          <w:sz w:val="18"/>
-        </w:rPr>
-      </w:pPr>
-    </w:p>
-    <w:p>
-      <w:pPr>
-        <w:pStyle w:val="Code"/>
-        <w:rPr>
-          <w:sz w:val="18"/>
-        </w:rPr>
-      </w:pPr>
-      <w:r>
-        <w:rPr>
-          <w:sz w:val="18"/>
-        </w:rPr>
-        <w:t>What is your first guess? 44</w:t>
-      </w:r>
-    </w:p>
-    <w:p>
-      <w:pPr>
-        <w:pStyle w:val="Code"/>
-        <w:rPr>
-          <w:sz w:val="18"/>
-        </w:rPr>
-      </w:pPr>
-      <w:r>
-        <w:rPr>
-          <w:sz w:val="18"/>
-        </w:rPr>
-        <w:t>That's too low. Try again: 72</w:t>
-      </w:r>
-    </w:p>
-    <w:p>
-      <w:pPr>
-        <w:pStyle w:val="Code"/>
-        <w:rPr>
-          <w:sz w:val="18"/>
-        </w:rPr>
-      </w:pPr>
-      <w:r>
-        <w:rPr>
-          <w:sz w:val="18"/>
-        </w:rPr>
-        <w:t>That's too low. Try again: 86</w:t>
-      </w:r>
-    </w:p>
-    <w:p>
-      <w:pPr>
-        <w:pStyle w:val="Code"/>
-        <w:rPr>
-          <w:sz w:val="18"/>
-        </w:rPr>
-      </w:pPr>
-      <w:r>
-        <w:rPr>
-          <w:sz w:val="18"/>
-        </w:rPr>
-        <w:t>That's too low. Try again: 93</w:t>
-      </w:r>
-    </w:p>
-    <w:p>
-      <w:pPr>
-        <w:pStyle w:val="Code"/>
-        <w:rPr>
-          <w:sz w:val="18"/>
-        </w:rPr>
-      </w:pPr>
-      <w:r>
-        <w:rPr>
-          <w:sz w:val="18"/>
-        </w:rPr>
-        <w:t>That's too high. Try again: 90</w:t>
-      </w:r>
-    </w:p>
-    <w:p>
-      <w:pPr>
-        <w:pStyle w:val="Code"/>
-        <w:rPr>
-          <w:sz w:val="18"/>
-        </w:rPr>
-      </w:pPr>
-      <w:r>
-        <w:rPr>
-          <w:sz w:val="18"/>
-        </w:rPr>
-        <w:t>You got it in 5 guesses!</w:t>
-      </w:r>
-    </w:p>
-    <w:p>
-      <w:pPr>
-        <w:pStyle w:val="Code"/>
-        <w:rPr>
-          <w:sz w:val="18"/>
-        </w:rPr>
-      </w:pPr>
-      <w:r>
-        <w:rPr>
-          <w:sz w:val="18"/>
-        </w:rPr>
-        <w:t>My number was 90.</w:t>
-      </w:r>
-    </w:p>
-    <w:p>
-      <w:pPr>
-        <w:pStyle w:val="Code"/>
-        <w:rPr>
-          <w:sz w:val="18"/>
-        </w:rPr>
-      </w:pPr>
-    </w:p>
-    <w:p>
-      <w:pPr>
-        <w:pStyle w:val="Code"/>
-        <w:rPr>
-          <w:sz w:val="18"/>
-        </w:rPr>
-      </w:pPr>
-      <w:r>
-        <w:rPr>
-          <w:sz w:val="18"/>
-        </w:rPr>
-        <w:t>Would you like to play again? (Y/N) N</w:t>
-      </w:r>
-    </w:p>
-    <w:p>
-      <w:pPr>
-        <w:pStyle w:val="Code"/>
-        <w:rPr>
-          <w:sz w:val="18"/>
-        </w:rPr>
-      </w:pPr>
-      <w:r>
-        <w:rPr>
-          <w:sz w:val="18"/>
-        </w:rPr>
-        <w:t>Thanks for playing.  Goodbye.</w:t>
-      </w:r>
     </w:p>
     <w:p>
       <w:pPr>
@@ -1399,7 +2101,7 @@
             <w:sz w:val="20"/>
             <w:szCs w:val="20"/>
           </w:rPr>
-          <w:t>1</w:t>
+          <w:t>3</w:t>
         </w:r>
         <w:r>
           <w:rPr>
@@ -2847,7 +3549,7 @@
 </file>
 
 <file path=customXml/itemProps2.xml><?xml version="1.0" encoding="utf-8"?>
-<ds:datastoreItem xmlns:ds="http://schemas.openxmlformats.org/officeDocument/2006/customXml" ds:itemID="{B8C87B23-9EE6-4EEA-9806-4C89C8302B9B}">
+<ds:datastoreItem xmlns:ds="http://schemas.openxmlformats.org/officeDocument/2006/customXml" ds:itemID="{A54ABCB8-D8D2-4E9B-852A-BD49313A9A0F}">
   <ds:schemaRefs>
     <ds:schemaRef ds:uri="http://schemas.openxmlformats.org/officeDocument/2006/bibliography"/>
   </ds:schemaRefs>

</xml_diff>